<commit_message>
i'm overdue a push from local
</commit_message>
<xml_diff>
--- a/lab4/lab4.docx
+++ b/lab4/lab4.docx
@@ -27,6 +27,30 @@
         <w:t>Answers to questions *before* writing, or running, code:</w:t>
       </w:r>
     </w:p>
+    <w:p>
+      <w:pPr>
+        <w:pStyle w:val="ListParagraph"/>
+        <w:numPr>
+          <w:ilvl w:val="0"/>
+          <w:numId w:val="1"/>
+        </w:numPr>
+      </w:pPr>
+      <w:r>
+        <w:t>The theoretical Big-O execution time *should* be linear but, as we learned in class, our code won’t because of the implementation.</w:t>
+      </w:r>
+    </w:p>
+    <w:p>
+      <w:pPr>
+        <w:pStyle w:val="ListParagraph"/>
+        <w:numPr>
+          <w:ilvl w:val="0"/>
+          <w:numId w:val="1"/>
+        </w:numPr>
+      </w:pPr>
+      <w:r>
+        <w:t>The internet says the same thing – that it should be linear.</w:t>
+      </w:r>
+    </w:p>
     <w:p/>
     <w:sectPr>
       <w:pgSz w:w="12240" w:h="15840"/>
@@ -36,6 +60,103 @@
     </w:sectPr>
   </w:body>
 </w:document>
+</file>
+
+<file path=word/numbering.xml><?xml version="1.0" encoding="utf-8"?>
+<w:numbering xmlns:wpc="http://schemas.microsoft.com/office/word/2010/wordprocessingCanvas" xmlns:cx="http://schemas.microsoft.com/office/drawing/2014/chartex" xmlns:cx1="http://schemas.microsoft.com/office/drawing/2015/9/8/chartex" xmlns:cx2="http://schemas.microsoft.com/office/drawing/2015/10/21/chartex" xmlns:cx3="http://schemas.microsoft.com/office/drawing/2016/5/9/chartex" xmlns:cx4="http://schemas.microsoft.com/office/drawing/2016/5/10/chartex" xmlns:cx5="http://schemas.microsoft.com/office/drawing/2016/5/11/chartex" xmlns:cx6="http://schemas.microsoft.com/office/drawing/2016/5/12/chartex" xmlns:cx7="http://schemas.microsoft.com/office/drawing/2016/5/13/chartex" xmlns:cx8="http://schemas.microsoft.com/office/drawing/2016/5/14/chartex" xmlns:mc="http://schemas.openxmlformats.org/markup-compatibility/2006" xmlns:aink="http://schemas.microsoft.com/office/drawing/2016/ink" xmlns:am3d="http://schemas.microsoft.com/office/drawing/2017/model3d" xmlns:o="urn:schemas-microsoft-com:office:office" xmlns:oel="http://schemas.microsoft.com/office/2019/extlst" xmlns:r="http://schemas.openxmlformats.org/officeDocument/2006/relationships" xmlns:m="http://schemas.openxmlformats.org/officeDocument/2006/math" xmlns:v="urn:schemas-microsoft-com:vml" xmlns:wp14="http://schemas.microsoft.com/office/word/2010/wordprocessingDrawing" xmlns:wp="http://schemas.openxmlformats.org/drawingml/2006/wordprocessingDrawing" xmlns:w10="urn:schemas-microsoft-com:office:word" xmlns:w="http://schemas.openxmlformats.org/wordprocessingml/2006/main" xmlns:w14="http://schemas.microsoft.com/office/word/2010/wordml" xmlns:w15="http://schemas.microsoft.com/office/word/2012/wordml" xmlns:w16cex="http://schemas.microsoft.com/office/word/2018/wordml/cex" xmlns:w16cid="http://schemas.microsoft.com/office/word/2016/wordml/cid" xmlns:w16="http://schemas.microsoft.com/office/word/2018/wordml" xmlns:w16du="http://schemas.microsoft.com/office/word/2023/wordml/word16du" xmlns:w16sdtdh="http://schemas.microsoft.com/office/word/2020/wordml/sdtdatahash" xmlns:w16sdtfl="http://schemas.microsoft.com/office/word/2024/wordml/sdtformatlock" xmlns:w16se="http://schemas.microsoft.com/office/word/2015/wordml/symex" xmlns:wpg="http://schemas.microsoft.com/office/word/2010/wordprocessingGroup" xmlns:wpi="http://schemas.microsoft.com/office/word/2010/wordprocessingInk" xmlns:wne="http://schemas.microsoft.com/office/word/2006/wordml" xmlns:wps="http://schemas.microsoft.com/office/word/2010/wordprocessingShape" mc:Ignorable="w14 w15 w16se w16cid w16 w16cex w16sdtdh w16sdtfl w16du wp14">
+  <w:abstractNum w:abstractNumId="0" w15:restartNumberingAfterBreak="0">
+    <w:nsid w:val="62342985"/>
+    <w:multiLevelType w:val="hybridMultilevel"/>
+    <w:tmpl w:val="2CA65728"/>
+    <w:lvl w:ilvl="0" w:tplc="0409000F">
+      <w:start w:val="1"/>
+      <w:numFmt w:val="decimal"/>
+      <w:lvlText w:val="%1."/>
+      <w:lvlJc w:val="left"/>
+      <w:pPr>
+        <w:ind w:left="720" w:hanging="360"/>
+      </w:pPr>
+      <w:rPr>
+        <w:rFonts w:hint="default"/>
+      </w:rPr>
+    </w:lvl>
+    <w:lvl w:ilvl="1" w:tplc="04090019" w:tentative="1">
+      <w:start w:val="1"/>
+      <w:numFmt w:val="lowerLetter"/>
+      <w:lvlText w:val="%2."/>
+      <w:lvlJc w:val="left"/>
+      <w:pPr>
+        <w:ind w:left="1440" w:hanging="360"/>
+      </w:pPr>
+    </w:lvl>
+    <w:lvl w:ilvl="2" w:tplc="0409001B" w:tentative="1">
+      <w:start w:val="1"/>
+      <w:numFmt w:val="lowerRoman"/>
+      <w:lvlText w:val="%3."/>
+      <w:lvlJc w:val="right"/>
+      <w:pPr>
+        <w:ind w:left="2160" w:hanging="180"/>
+      </w:pPr>
+    </w:lvl>
+    <w:lvl w:ilvl="3" w:tplc="0409000F" w:tentative="1">
+      <w:start w:val="1"/>
+      <w:numFmt w:val="decimal"/>
+      <w:lvlText w:val="%4."/>
+      <w:lvlJc w:val="left"/>
+      <w:pPr>
+        <w:ind w:left="2880" w:hanging="360"/>
+      </w:pPr>
+    </w:lvl>
+    <w:lvl w:ilvl="4" w:tplc="04090019" w:tentative="1">
+      <w:start w:val="1"/>
+      <w:numFmt w:val="lowerLetter"/>
+      <w:lvlText w:val="%5."/>
+      <w:lvlJc w:val="left"/>
+      <w:pPr>
+        <w:ind w:left="3600" w:hanging="360"/>
+      </w:pPr>
+    </w:lvl>
+    <w:lvl w:ilvl="5" w:tplc="0409001B" w:tentative="1">
+      <w:start w:val="1"/>
+      <w:numFmt w:val="lowerRoman"/>
+      <w:lvlText w:val="%6."/>
+      <w:lvlJc w:val="right"/>
+      <w:pPr>
+        <w:ind w:left="4320" w:hanging="180"/>
+      </w:pPr>
+    </w:lvl>
+    <w:lvl w:ilvl="6" w:tplc="0409000F" w:tentative="1">
+      <w:start w:val="1"/>
+      <w:numFmt w:val="decimal"/>
+      <w:lvlText w:val="%7."/>
+      <w:lvlJc w:val="left"/>
+      <w:pPr>
+        <w:ind w:left="5040" w:hanging="360"/>
+      </w:pPr>
+    </w:lvl>
+    <w:lvl w:ilvl="7" w:tplc="04090019" w:tentative="1">
+      <w:start w:val="1"/>
+      <w:numFmt w:val="lowerLetter"/>
+      <w:lvlText w:val="%8."/>
+      <w:lvlJc w:val="left"/>
+      <w:pPr>
+        <w:ind w:left="5760" w:hanging="360"/>
+      </w:pPr>
+    </w:lvl>
+    <w:lvl w:ilvl="8" w:tplc="0409001B" w:tentative="1">
+      <w:start w:val="1"/>
+      <w:numFmt w:val="lowerRoman"/>
+      <w:lvlText w:val="%9."/>
+      <w:lvlJc w:val="right"/>
+      <w:pPr>
+        <w:ind w:left="6480" w:hanging="180"/>
+      </w:pPr>
+    </w:lvl>
+  </w:abstractNum>
+  <w:num w:numId="1" w16cid:durableId="1042710139">
+    <w:abstractNumId w:val="0"/>
+  </w:num>
+</w:numbering>
 </file>
 
 <file path=word/styles.xml><?xml version="1.0" encoding="utf-8"?>

</xml_diff>

<commit_message>
added lab4 report and the csv of the radix sort output
</commit_message>
<xml_diff>
--- a/lab4/lab4.docx
+++ b/lab4/lab4.docx
@@ -51,7 +51,58 @@
         <w:t>The internet says the same thing – that it should be linear.</w:t>
       </w:r>
     </w:p>
-    <w:p/>
+    <w:p>
+      <w:pPr>
+        <w:ind w:left="360"/>
+      </w:pPr>
+      <w:r>
+        <w:t xml:space="preserve">Here is the timing result for the first iteration of the </w:t>
+      </w:r>
+      <w:proofErr w:type="spellStart"/>
+      <w:r>
+        <w:t>radix_sort</w:t>
+      </w:r>
+      <w:proofErr w:type="spellEnd"/>
+      <w:r>
+        <w:t xml:space="preserve"> algorithm:</w:t>
+      </w:r>
+    </w:p>
+    <w:p>
+      <w:r>
+        <w:rPr>
+          <w:noProof/>
+        </w:rPr>
+        <w:drawing>
+          <wp:inline distT="0" distB="0" distL="0" distR="0" wp14:anchorId="0526C507" wp14:editId="2FE4F29B">
+            <wp:extent cx="5943600" cy="4076700"/>
+            <wp:effectExtent l="0" t="0" r="12700" b="12700"/>
+            <wp:docPr id="106628712" name="Chart 1">
+              <a:extLst xmlns:a="http://schemas.openxmlformats.org/drawingml/2006/main">
+                <a:ext uri="{FF2B5EF4-FFF2-40B4-BE49-F238E27FC236}">
+                  <a16:creationId xmlns:a16="http://schemas.microsoft.com/office/drawing/2014/main" id="{EE254FFA-EEBC-6616-C33E-B7CC7055E3B1}"/>
+                </a:ext>
+              </a:extLst>
+            </wp:docPr>
+            <wp:cNvGraphicFramePr/>
+            <a:graphic xmlns:a="http://schemas.openxmlformats.org/drawingml/2006/main">
+              <a:graphicData uri="http://schemas.openxmlformats.org/drawingml/2006/chart">
+                <c:chart xmlns:c="http://schemas.openxmlformats.org/drawingml/2006/chart" xmlns:r="http://schemas.openxmlformats.org/officeDocument/2006/relationships" r:id="rId5"/>
+              </a:graphicData>
+            </a:graphic>
+          </wp:inline>
+        </w:drawing>
+      </w:r>
+    </w:p>
+    <w:p>
+      <w:r>
+        <w:t>Answers:</w:t>
+      </w:r>
+    </w:p>
+    <w:p>
+      <w:r>
+        <w:t>Overall, the graph shape looks *sort-of* linear. If I zoom out further, I’m sure the line would look much straighter, but zooming in to this point just shows that the algorithm just isn’t quite linear.</w:t>
+      </w:r>
+    </w:p>
     <w:sectPr>
       <w:pgSz w:w="12240" w:h="15840"/>
       <w:pgMar w:top="1440" w:right="1440" w:bottom="1440" w:left="1440" w:header="720" w:footer="720" w:gutter="0"/>
@@ -1079,6 +1130,945 @@
 </w:styles>
 </file>
 
+<file path=word/charts/chart1.xml><?xml version="1.0" encoding="utf-8"?>
+<c:chartSpace xmlns:c="http://schemas.openxmlformats.org/drawingml/2006/chart" xmlns:a="http://schemas.openxmlformats.org/drawingml/2006/main" xmlns:r="http://schemas.openxmlformats.org/officeDocument/2006/relationships" xmlns:c16r2="http://schemas.microsoft.com/office/drawing/2015/06/chart">
+  <c:date1904 val="0"/>
+  <c:lang val="en-US"/>
+  <c:roundedCorners val="0"/>
+  <mc:AlternateContent xmlns:mc="http://schemas.openxmlformats.org/markup-compatibility/2006">
+    <mc:Choice xmlns:c14="http://schemas.microsoft.com/office/drawing/2007/8/2/chart" Requires="c14">
+      <c14:style val="102"/>
+    </mc:Choice>
+    <mc:Fallback>
+      <c:style val="2"/>
+    </mc:Fallback>
+  </mc:AlternateContent>
+  <c:chart>
+    <c:title>
+      <c:tx>
+        <c:rich>
+          <a:bodyPr rot="0" spcFirstLastPara="1" vertOverflow="ellipsis" vert="horz" wrap="square" anchor="ctr" anchorCtr="1"/>
+          <a:lstStyle/>
+          <a:p>
+            <a:pPr>
+              <a:defRPr sz="1400" b="0" i="0" u="none" strike="noStrike" kern="1200" spc="0" baseline="0">
+                <a:solidFill>
+                  <a:schemeClr val="tx1">
+                    <a:lumMod val="65000"/>
+                    <a:lumOff val="35000"/>
+                  </a:schemeClr>
+                </a:solidFill>
+                <a:latin typeface="+mn-lt"/>
+                <a:ea typeface="+mn-ea"/>
+                <a:cs typeface="+mn-cs"/>
+              </a:defRPr>
+            </a:pPr>
+            <a:r>
+              <a:rPr lang="en-US"/>
+              <a:t>Radix_Sort Timing</a:t>
+            </a:r>
+          </a:p>
+        </c:rich>
+      </c:tx>
+      <c:overlay val="0"/>
+      <c:spPr>
+        <a:noFill/>
+        <a:ln>
+          <a:noFill/>
+        </a:ln>
+        <a:effectLst/>
+      </c:spPr>
+      <c:txPr>
+        <a:bodyPr rot="0" spcFirstLastPara="1" vertOverflow="ellipsis" vert="horz" wrap="square" anchor="ctr" anchorCtr="1"/>
+        <a:lstStyle/>
+        <a:p>
+          <a:pPr>
+            <a:defRPr sz="1400" b="0" i="0" u="none" strike="noStrike" kern="1200" spc="0" baseline="0">
+              <a:solidFill>
+                <a:schemeClr val="tx1">
+                  <a:lumMod val="65000"/>
+                  <a:lumOff val="35000"/>
+                </a:schemeClr>
+              </a:solidFill>
+              <a:latin typeface="+mn-lt"/>
+              <a:ea typeface="+mn-ea"/>
+              <a:cs typeface="+mn-cs"/>
+            </a:defRPr>
+          </a:pPr>
+          <a:endParaRPr lang="en-US"/>
+        </a:p>
+      </c:txPr>
+    </c:title>
+    <c:autoTitleDeleted val="0"/>
+    <c:plotArea>
+      <c:layout/>
+      <c:scatterChart>
+        <c:scatterStyle val="smoothMarker"/>
+        <c:varyColors val="0"/>
+        <c:ser>
+          <c:idx val="0"/>
+          <c:order val="0"/>
+          <c:tx>
+            <c:strRef>
+              <c:f>Sheet1!$B$1</c:f>
+              <c:strCache>
+                <c:ptCount val="1"/>
+                <c:pt idx="0">
+                  <c:v>Time(seconds)</c:v>
+                </c:pt>
+              </c:strCache>
+            </c:strRef>
+          </c:tx>
+          <c:spPr>
+            <a:ln w="19050" cap="rnd">
+              <a:solidFill>
+                <a:schemeClr val="accent1"/>
+              </a:solidFill>
+              <a:round/>
+            </a:ln>
+            <a:effectLst/>
+          </c:spPr>
+          <c:marker>
+            <c:symbol val="circle"/>
+            <c:size val="5"/>
+            <c:spPr>
+              <a:solidFill>
+                <a:schemeClr val="accent1"/>
+              </a:solidFill>
+              <a:ln w="9525">
+                <a:solidFill>
+                  <a:schemeClr val="accent1"/>
+                </a:solidFill>
+              </a:ln>
+              <a:effectLst/>
+            </c:spPr>
+          </c:marker>
+          <c:xVal>
+            <c:numRef>
+              <c:f>Sheet1!$A$2:$A$11</c:f>
+              <c:numCache>
+                <c:formatCode>General</c:formatCode>
+                <c:ptCount val="10"/>
+                <c:pt idx="0">
+                  <c:v>1000</c:v>
+                </c:pt>
+                <c:pt idx="1">
+                  <c:v>2000</c:v>
+                </c:pt>
+                <c:pt idx="2">
+                  <c:v>3000</c:v>
+                </c:pt>
+                <c:pt idx="3">
+                  <c:v>4000</c:v>
+                </c:pt>
+                <c:pt idx="4">
+                  <c:v>5000</c:v>
+                </c:pt>
+                <c:pt idx="5">
+                  <c:v>6000</c:v>
+                </c:pt>
+                <c:pt idx="6">
+                  <c:v>7000</c:v>
+                </c:pt>
+                <c:pt idx="7">
+                  <c:v>8000</c:v>
+                </c:pt>
+                <c:pt idx="8">
+                  <c:v>9000</c:v>
+                </c:pt>
+                <c:pt idx="9">
+                  <c:v>10000</c:v>
+                </c:pt>
+              </c:numCache>
+            </c:numRef>
+          </c:xVal>
+          <c:yVal>
+            <c:numRef>
+              <c:f>Sheet1!$B$2:$B$11</c:f>
+              <c:numCache>
+                <c:formatCode>General</c:formatCode>
+                <c:ptCount val="10"/>
+                <c:pt idx="0">
+                  <c:v>1.2899999999999999E-3</c:v>
+                </c:pt>
+                <c:pt idx="1">
+                  <c:v>2.4299999999999999E-3</c:v>
+                </c:pt>
+                <c:pt idx="2">
+                  <c:v>3.3800000000000002E-3</c:v>
+                </c:pt>
+                <c:pt idx="3">
+                  <c:v>3.82E-3</c:v>
+                </c:pt>
+                <c:pt idx="4">
+                  <c:v>4.5300000000000002E-3</c:v>
+                </c:pt>
+                <c:pt idx="5">
+                  <c:v>4.7299999999999998E-3</c:v>
+                </c:pt>
+                <c:pt idx="6">
+                  <c:v>4.8900000000000002E-3</c:v>
+                </c:pt>
+                <c:pt idx="7">
+                  <c:v>5.1500000000000001E-3</c:v>
+                </c:pt>
+                <c:pt idx="8">
+                  <c:v>5.7000000000000002E-3</c:v>
+                </c:pt>
+                <c:pt idx="9">
+                  <c:v>5.8700000000000002E-3</c:v>
+                </c:pt>
+              </c:numCache>
+            </c:numRef>
+          </c:yVal>
+          <c:smooth val="1"/>
+          <c:extLst>
+            <c:ext xmlns:c16="http://schemas.microsoft.com/office/drawing/2014/chart" uri="{C3380CC4-5D6E-409C-BE32-E72D297353CC}">
+              <c16:uniqueId val="{00000000-5923-F543-B728-E48AD7C190DD}"/>
+            </c:ext>
+          </c:extLst>
+        </c:ser>
+        <c:dLbls>
+          <c:showLegendKey val="0"/>
+          <c:showVal val="0"/>
+          <c:showCatName val="0"/>
+          <c:showSerName val="0"/>
+          <c:showPercent val="0"/>
+          <c:showBubbleSize val="0"/>
+        </c:dLbls>
+        <c:axId val="452535920"/>
+        <c:axId val="1496026064"/>
+      </c:scatterChart>
+      <c:valAx>
+        <c:axId val="452535920"/>
+        <c:scaling>
+          <c:orientation val="minMax"/>
+        </c:scaling>
+        <c:delete val="0"/>
+        <c:axPos val="b"/>
+        <c:majorGridlines>
+          <c:spPr>
+            <a:ln w="9525" cap="flat" cmpd="sng" algn="ctr">
+              <a:solidFill>
+                <a:schemeClr val="tx1">
+                  <a:lumMod val="15000"/>
+                  <a:lumOff val="85000"/>
+                </a:schemeClr>
+              </a:solidFill>
+              <a:round/>
+            </a:ln>
+            <a:effectLst/>
+          </c:spPr>
+        </c:majorGridlines>
+        <c:numFmt formatCode="General" sourceLinked="1"/>
+        <c:majorTickMark val="none"/>
+        <c:minorTickMark val="none"/>
+        <c:tickLblPos val="nextTo"/>
+        <c:spPr>
+          <a:noFill/>
+          <a:ln w="9525" cap="flat" cmpd="sng" algn="ctr">
+            <a:solidFill>
+              <a:schemeClr val="tx1">
+                <a:lumMod val="25000"/>
+                <a:lumOff val="75000"/>
+              </a:schemeClr>
+            </a:solidFill>
+            <a:round/>
+          </a:ln>
+          <a:effectLst/>
+        </c:spPr>
+        <c:txPr>
+          <a:bodyPr rot="-60000000" spcFirstLastPara="1" vertOverflow="ellipsis" vert="horz" wrap="square" anchor="ctr" anchorCtr="1"/>
+          <a:lstStyle/>
+          <a:p>
+            <a:pPr>
+              <a:defRPr sz="900" b="0" i="0" u="none" strike="noStrike" kern="1200" baseline="0">
+                <a:solidFill>
+                  <a:schemeClr val="tx1">
+                    <a:lumMod val="65000"/>
+                    <a:lumOff val="35000"/>
+                  </a:schemeClr>
+                </a:solidFill>
+                <a:latin typeface="+mn-lt"/>
+                <a:ea typeface="+mn-ea"/>
+                <a:cs typeface="+mn-cs"/>
+              </a:defRPr>
+            </a:pPr>
+            <a:endParaRPr lang="en-US"/>
+          </a:p>
+        </c:txPr>
+        <c:crossAx val="1496026064"/>
+        <c:crosses val="autoZero"/>
+        <c:crossBetween val="midCat"/>
+      </c:valAx>
+      <c:valAx>
+        <c:axId val="1496026064"/>
+        <c:scaling>
+          <c:orientation val="minMax"/>
+        </c:scaling>
+        <c:delete val="0"/>
+        <c:axPos val="l"/>
+        <c:majorGridlines>
+          <c:spPr>
+            <a:ln w="9525" cap="flat" cmpd="sng" algn="ctr">
+              <a:solidFill>
+                <a:schemeClr val="tx1">
+                  <a:lumMod val="15000"/>
+                  <a:lumOff val="85000"/>
+                </a:schemeClr>
+              </a:solidFill>
+              <a:round/>
+            </a:ln>
+            <a:effectLst/>
+          </c:spPr>
+        </c:majorGridlines>
+        <c:numFmt formatCode="General" sourceLinked="1"/>
+        <c:majorTickMark val="none"/>
+        <c:minorTickMark val="none"/>
+        <c:tickLblPos val="nextTo"/>
+        <c:spPr>
+          <a:noFill/>
+          <a:ln w="9525" cap="flat" cmpd="sng" algn="ctr">
+            <a:solidFill>
+              <a:schemeClr val="tx1">
+                <a:lumMod val="25000"/>
+                <a:lumOff val="75000"/>
+              </a:schemeClr>
+            </a:solidFill>
+            <a:round/>
+          </a:ln>
+          <a:effectLst/>
+        </c:spPr>
+        <c:txPr>
+          <a:bodyPr rot="-60000000" spcFirstLastPara="1" vertOverflow="ellipsis" vert="horz" wrap="square" anchor="ctr" anchorCtr="1"/>
+          <a:lstStyle/>
+          <a:p>
+            <a:pPr>
+              <a:defRPr sz="900" b="0" i="0" u="none" strike="noStrike" kern="1200" baseline="0">
+                <a:solidFill>
+                  <a:schemeClr val="tx1">
+                    <a:lumMod val="65000"/>
+                    <a:lumOff val="35000"/>
+                  </a:schemeClr>
+                </a:solidFill>
+                <a:latin typeface="+mn-lt"/>
+                <a:ea typeface="+mn-ea"/>
+                <a:cs typeface="+mn-cs"/>
+              </a:defRPr>
+            </a:pPr>
+            <a:endParaRPr lang="en-US"/>
+          </a:p>
+        </c:txPr>
+        <c:crossAx val="452535920"/>
+        <c:crosses val="autoZero"/>
+        <c:crossBetween val="midCat"/>
+      </c:valAx>
+      <c:spPr>
+        <a:noFill/>
+        <a:ln>
+          <a:noFill/>
+        </a:ln>
+        <a:effectLst/>
+      </c:spPr>
+    </c:plotArea>
+    <c:plotVisOnly val="1"/>
+    <c:dispBlanksAs val="gap"/>
+    <c:extLst>
+      <c:ext xmlns:c16r3="http://schemas.microsoft.com/office/drawing/2017/03/chart" uri="{56B9EC1D-385E-4148-901F-78D8002777C0}">
+        <c16r3:dataDisplayOptions16>
+          <c16r3:dispNaAsBlank val="1"/>
+        </c16r3:dataDisplayOptions16>
+      </c:ext>
+    </c:extLst>
+    <c:showDLblsOverMax val="0"/>
+  </c:chart>
+  <c:spPr>
+    <a:solidFill>
+      <a:schemeClr val="bg1"/>
+    </a:solidFill>
+    <a:ln w="9525" cap="flat" cmpd="sng" algn="ctr">
+      <a:solidFill>
+        <a:schemeClr val="tx1">
+          <a:lumMod val="15000"/>
+          <a:lumOff val="85000"/>
+        </a:schemeClr>
+      </a:solidFill>
+      <a:round/>
+    </a:ln>
+    <a:effectLst/>
+  </c:spPr>
+  <c:txPr>
+    <a:bodyPr/>
+    <a:lstStyle/>
+    <a:p>
+      <a:pPr>
+        <a:defRPr/>
+      </a:pPr>
+      <a:endParaRPr lang="en-US"/>
+    </a:p>
+  </c:txPr>
+  <c:externalData r:id="rId3">
+    <c:autoUpdate val="0"/>
+  </c:externalData>
+</c:chartSpace>
+</file>
+
+<file path=word/charts/colors1.xml><?xml version="1.0" encoding="utf-8"?>
+<cs:colorStyle xmlns:cs="http://schemas.microsoft.com/office/drawing/2012/chartStyle" xmlns:a="http://schemas.openxmlformats.org/drawingml/2006/main" meth="cycle" id="10">
+  <a:schemeClr val="accent1"/>
+  <a:schemeClr val="accent2"/>
+  <a:schemeClr val="accent3"/>
+  <a:schemeClr val="accent4"/>
+  <a:schemeClr val="accent5"/>
+  <a:schemeClr val="accent6"/>
+  <cs:variation/>
+  <cs:variation>
+    <a:lumMod val="60000"/>
+  </cs:variation>
+  <cs:variation>
+    <a:lumMod val="80000"/>
+    <a:lumOff val="20000"/>
+  </cs:variation>
+  <cs:variation>
+    <a:lumMod val="80000"/>
+  </cs:variation>
+  <cs:variation>
+    <a:lumMod val="60000"/>
+    <a:lumOff val="40000"/>
+  </cs:variation>
+  <cs:variation>
+    <a:lumMod val="50000"/>
+  </cs:variation>
+  <cs:variation>
+    <a:lumMod val="70000"/>
+    <a:lumOff val="30000"/>
+  </cs:variation>
+  <cs:variation>
+    <a:lumMod val="70000"/>
+  </cs:variation>
+  <cs:variation>
+    <a:lumMod val="50000"/>
+    <a:lumOff val="50000"/>
+  </cs:variation>
+</cs:colorStyle>
+</file>
+
+<file path=word/charts/style1.xml><?xml version="1.0" encoding="utf-8"?>
+<cs:chartStyle xmlns:cs="http://schemas.microsoft.com/office/drawing/2012/chartStyle" xmlns:a="http://schemas.openxmlformats.org/drawingml/2006/main" id="240">
+  <cs:axisTitle>
+    <cs:lnRef idx="0"/>
+    <cs:fillRef idx="0"/>
+    <cs:effectRef idx="0"/>
+    <cs:fontRef idx="minor">
+      <a:schemeClr val="tx1">
+        <a:lumMod val="65000"/>
+        <a:lumOff val="35000"/>
+      </a:schemeClr>
+    </cs:fontRef>
+    <cs:defRPr sz="1000" kern="1200"/>
+  </cs:axisTitle>
+  <cs:categoryAxis>
+    <cs:lnRef idx="0"/>
+    <cs:fillRef idx="0"/>
+    <cs:effectRef idx="0"/>
+    <cs:fontRef idx="minor">
+      <a:schemeClr val="tx1">
+        <a:lumMod val="65000"/>
+        <a:lumOff val="35000"/>
+      </a:schemeClr>
+    </cs:fontRef>
+    <cs:spPr>
+      <a:ln w="9525" cap="flat" cmpd="sng" algn="ctr">
+        <a:solidFill>
+          <a:schemeClr val="tx1">
+            <a:lumMod val="25000"/>
+            <a:lumOff val="75000"/>
+          </a:schemeClr>
+        </a:solidFill>
+        <a:round/>
+      </a:ln>
+    </cs:spPr>
+    <cs:defRPr sz="900" kern="1200"/>
+  </cs:categoryAxis>
+  <cs:chartArea mods="allowNoFillOverride allowNoLineOverride">
+    <cs:lnRef idx="0"/>
+    <cs:fillRef idx="0"/>
+    <cs:effectRef idx="0"/>
+    <cs:fontRef idx="minor">
+      <a:schemeClr val="tx1"/>
+    </cs:fontRef>
+    <cs:spPr>
+      <a:solidFill>
+        <a:schemeClr val="bg1"/>
+      </a:solidFill>
+      <a:ln w="9525" cap="flat" cmpd="sng" algn="ctr">
+        <a:solidFill>
+          <a:schemeClr val="tx1">
+            <a:lumMod val="15000"/>
+            <a:lumOff val="85000"/>
+          </a:schemeClr>
+        </a:solidFill>
+        <a:round/>
+      </a:ln>
+    </cs:spPr>
+    <cs:defRPr sz="1000" kern="1200"/>
+  </cs:chartArea>
+  <cs:dataLabel>
+    <cs:lnRef idx="0"/>
+    <cs:fillRef idx="0"/>
+    <cs:effectRef idx="0"/>
+    <cs:fontRef idx="minor">
+      <a:schemeClr val="tx1">
+        <a:lumMod val="75000"/>
+        <a:lumOff val="25000"/>
+      </a:schemeClr>
+    </cs:fontRef>
+    <cs:defRPr sz="900" kern="1200"/>
+  </cs:dataLabel>
+  <cs:dataLabelCallout>
+    <cs:lnRef idx="0"/>
+    <cs:fillRef idx="0"/>
+    <cs:effectRef idx="0"/>
+    <cs:fontRef idx="minor">
+      <a:schemeClr val="dk1">
+        <a:lumMod val="65000"/>
+        <a:lumOff val="35000"/>
+      </a:schemeClr>
+    </cs:fontRef>
+    <cs:spPr>
+      <a:solidFill>
+        <a:schemeClr val="lt1"/>
+      </a:solidFill>
+      <a:ln>
+        <a:solidFill>
+          <a:schemeClr val="dk1">
+            <a:lumMod val="25000"/>
+            <a:lumOff val="75000"/>
+          </a:schemeClr>
+        </a:solidFill>
+      </a:ln>
+    </cs:spPr>
+    <cs:defRPr sz="900" kern="1200"/>
+    <cs:bodyPr rot="0" spcFirstLastPara="1" vertOverflow="clip" horzOverflow="clip" vert="horz" wrap="square" lIns="36576" tIns="18288" rIns="36576" bIns="18288" anchor="ctr" anchorCtr="1">
+      <a:spAutoFit/>
+    </cs:bodyPr>
+  </cs:dataLabelCallout>
+  <cs:dataPoint>
+    <cs:lnRef idx="0"/>
+    <cs:fillRef idx="1">
+      <cs:styleClr val="auto"/>
+    </cs:fillRef>
+    <cs:effectRef idx="0"/>
+    <cs:fontRef idx="minor">
+      <a:schemeClr val="tx1"/>
+    </cs:fontRef>
+  </cs:dataPoint>
+  <cs:dataPoint3D>
+    <cs:lnRef idx="0"/>
+    <cs:fillRef idx="1">
+      <cs:styleClr val="auto"/>
+    </cs:fillRef>
+    <cs:effectRef idx="0"/>
+    <cs:fontRef idx="minor">
+      <a:schemeClr val="tx1"/>
+    </cs:fontRef>
+  </cs:dataPoint3D>
+  <cs:dataPointLine>
+    <cs:lnRef idx="0">
+      <cs:styleClr val="auto"/>
+    </cs:lnRef>
+    <cs:fillRef idx="1"/>
+    <cs:effectRef idx="0"/>
+    <cs:fontRef idx="minor">
+      <a:schemeClr val="tx1"/>
+    </cs:fontRef>
+    <cs:spPr>
+      <a:ln w="19050" cap="rnd">
+        <a:solidFill>
+          <a:schemeClr val="phClr"/>
+        </a:solidFill>
+        <a:round/>
+      </a:ln>
+    </cs:spPr>
+  </cs:dataPointLine>
+  <cs:dataPointMarker>
+    <cs:lnRef idx="0">
+      <cs:styleClr val="auto"/>
+    </cs:lnRef>
+    <cs:fillRef idx="1">
+      <cs:styleClr val="auto"/>
+    </cs:fillRef>
+    <cs:effectRef idx="0"/>
+    <cs:fontRef idx="minor">
+      <a:schemeClr val="tx1"/>
+    </cs:fontRef>
+    <cs:spPr>
+      <a:ln w="9525">
+        <a:solidFill>
+          <a:schemeClr val="phClr"/>
+        </a:solidFill>
+      </a:ln>
+    </cs:spPr>
+  </cs:dataPointMarker>
+  <cs:dataPointMarkerLayout symbol="circle" size="5"/>
+  <cs:dataPointWireframe>
+    <cs:lnRef idx="0">
+      <cs:styleClr val="auto"/>
+    </cs:lnRef>
+    <cs:fillRef idx="0"/>
+    <cs:effectRef idx="0"/>
+    <cs:fontRef idx="minor">
+      <a:schemeClr val="dk1"/>
+    </cs:fontRef>
+    <cs:spPr>
+      <a:ln w="9525" cap="rnd">
+        <a:solidFill>
+          <a:schemeClr val="phClr"/>
+        </a:solidFill>
+        <a:round/>
+      </a:ln>
+    </cs:spPr>
+  </cs:dataPointWireframe>
+  <cs:dataTable>
+    <cs:lnRef idx="0"/>
+    <cs:fillRef idx="0"/>
+    <cs:effectRef idx="0"/>
+    <cs:fontRef idx="minor">
+      <a:schemeClr val="tx1">
+        <a:lumMod val="65000"/>
+        <a:lumOff val="35000"/>
+      </a:schemeClr>
+    </cs:fontRef>
+    <cs:spPr>
+      <a:noFill/>
+      <a:ln w="9525" cap="flat" cmpd="sng" algn="ctr">
+        <a:solidFill>
+          <a:schemeClr val="tx1">
+            <a:lumMod val="15000"/>
+            <a:lumOff val="85000"/>
+          </a:schemeClr>
+        </a:solidFill>
+        <a:round/>
+      </a:ln>
+    </cs:spPr>
+    <cs:defRPr sz="900" kern="1200"/>
+  </cs:dataTable>
+  <cs:downBar>
+    <cs:lnRef idx="0"/>
+    <cs:fillRef idx="0"/>
+    <cs:effectRef idx="0"/>
+    <cs:fontRef idx="minor">
+      <a:schemeClr val="tx1"/>
+    </cs:fontRef>
+    <cs:spPr>
+      <a:solidFill>
+        <a:schemeClr val="dk1">
+          <a:lumMod val="75000"/>
+          <a:lumOff val="25000"/>
+        </a:schemeClr>
+      </a:solidFill>
+      <a:ln w="9525" cap="flat" cmpd="sng" algn="ctr">
+        <a:solidFill>
+          <a:schemeClr val="tx1">
+            <a:lumMod val="65000"/>
+            <a:lumOff val="35000"/>
+          </a:schemeClr>
+        </a:solidFill>
+        <a:round/>
+      </a:ln>
+    </cs:spPr>
+  </cs:downBar>
+  <cs:dropLine>
+    <cs:lnRef idx="0"/>
+    <cs:fillRef idx="0"/>
+    <cs:effectRef idx="0"/>
+    <cs:fontRef idx="minor">
+      <a:schemeClr val="tx1"/>
+    </cs:fontRef>
+    <cs:spPr>
+      <a:ln w="9525" cap="flat" cmpd="sng" algn="ctr">
+        <a:solidFill>
+          <a:schemeClr val="tx1">
+            <a:lumMod val="35000"/>
+            <a:lumOff val="65000"/>
+          </a:schemeClr>
+        </a:solidFill>
+        <a:round/>
+      </a:ln>
+    </cs:spPr>
+  </cs:dropLine>
+  <cs:errorBar>
+    <cs:lnRef idx="0"/>
+    <cs:fillRef idx="0"/>
+    <cs:effectRef idx="0"/>
+    <cs:fontRef idx="minor">
+      <a:schemeClr val="tx1"/>
+    </cs:fontRef>
+    <cs:spPr>
+      <a:ln w="9525" cap="flat" cmpd="sng" algn="ctr">
+        <a:solidFill>
+          <a:schemeClr val="tx1">
+            <a:lumMod val="65000"/>
+            <a:lumOff val="35000"/>
+          </a:schemeClr>
+        </a:solidFill>
+        <a:round/>
+      </a:ln>
+    </cs:spPr>
+  </cs:errorBar>
+  <cs:floor>
+    <cs:lnRef idx="0"/>
+    <cs:fillRef idx="0"/>
+    <cs:effectRef idx="0"/>
+    <cs:fontRef idx="minor">
+      <a:schemeClr val="tx1"/>
+    </cs:fontRef>
+    <cs:spPr>
+      <a:noFill/>
+      <a:ln>
+        <a:noFill/>
+      </a:ln>
+    </cs:spPr>
+  </cs:floor>
+  <cs:gridlineMajor>
+    <cs:lnRef idx="0"/>
+    <cs:fillRef idx="0"/>
+    <cs:effectRef idx="0"/>
+    <cs:fontRef idx="minor">
+      <a:schemeClr val="tx1"/>
+    </cs:fontRef>
+    <cs:spPr>
+      <a:ln w="9525" cap="flat" cmpd="sng" algn="ctr">
+        <a:solidFill>
+          <a:schemeClr val="tx1">
+            <a:lumMod val="15000"/>
+            <a:lumOff val="85000"/>
+          </a:schemeClr>
+        </a:solidFill>
+        <a:round/>
+      </a:ln>
+    </cs:spPr>
+  </cs:gridlineMajor>
+  <cs:gridlineMinor>
+    <cs:lnRef idx="0"/>
+    <cs:fillRef idx="0"/>
+    <cs:effectRef idx="0"/>
+    <cs:fontRef idx="minor">
+      <a:schemeClr val="tx1"/>
+    </cs:fontRef>
+    <cs:spPr>
+      <a:ln w="9525" cap="flat" cmpd="sng" algn="ctr">
+        <a:solidFill>
+          <a:schemeClr val="tx1">
+            <a:lumMod val="5000"/>
+            <a:lumOff val="95000"/>
+          </a:schemeClr>
+        </a:solidFill>
+        <a:round/>
+      </a:ln>
+    </cs:spPr>
+  </cs:gridlineMinor>
+  <cs:hiLoLine>
+    <cs:lnRef idx="0"/>
+    <cs:fillRef idx="0"/>
+    <cs:effectRef idx="0"/>
+    <cs:fontRef idx="minor">
+      <a:schemeClr val="tx1"/>
+    </cs:fontRef>
+    <cs:spPr>
+      <a:ln w="9525" cap="flat" cmpd="sng" algn="ctr">
+        <a:solidFill>
+          <a:schemeClr val="tx1">
+            <a:lumMod val="50000"/>
+            <a:lumOff val="50000"/>
+          </a:schemeClr>
+        </a:solidFill>
+        <a:round/>
+      </a:ln>
+    </cs:spPr>
+  </cs:hiLoLine>
+  <cs:leaderLine>
+    <cs:lnRef idx="0"/>
+    <cs:fillRef idx="0"/>
+    <cs:effectRef idx="0"/>
+    <cs:fontRef idx="minor">
+      <a:schemeClr val="tx1"/>
+    </cs:fontRef>
+    <cs:spPr>
+      <a:ln w="9525" cap="flat" cmpd="sng" algn="ctr">
+        <a:solidFill>
+          <a:schemeClr val="tx1">
+            <a:lumMod val="35000"/>
+            <a:lumOff val="65000"/>
+          </a:schemeClr>
+        </a:solidFill>
+        <a:round/>
+      </a:ln>
+    </cs:spPr>
+  </cs:leaderLine>
+  <cs:legend>
+    <cs:lnRef idx="0"/>
+    <cs:fillRef idx="0"/>
+    <cs:effectRef idx="0"/>
+    <cs:fontRef idx="minor">
+      <a:schemeClr val="tx1">
+        <a:lumMod val="65000"/>
+        <a:lumOff val="35000"/>
+      </a:schemeClr>
+    </cs:fontRef>
+    <cs:defRPr sz="900" kern="1200"/>
+  </cs:legend>
+  <cs:plotArea mods="allowNoFillOverride allowNoLineOverride">
+    <cs:lnRef idx="0"/>
+    <cs:fillRef idx="0"/>
+    <cs:effectRef idx="0"/>
+    <cs:fontRef idx="minor">
+      <a:schemeClr val="tx1"/>
+    </cs:fontRef>
+  </cs:plotArea>
+  <cs:plotArea3D mods="allowNoFillOverride allowNoLineOverride">
+    <cs:lnRef idx="0"/>
+    <cs:fillRef idx="0"/>
+    <cs:effectRef idx="0"/>
+    <cs:fontRef idx="minor">
+      <a:schemeClr val="tx1"/>
+    </cs:fontRef>
+  </cs:plotArea3D>
+  <cs:seriesAxis>
+    <cs:lnRef idx="0"/>
+    <cs:fillRef idx="0"/>
+    <cs:effectRef idx="0"/>
+    <cs:fontRef idx="minor">
+      <a:schemeClr val="tx1">
+        <a:lumMod val="65000"/>
+        <a:lumOff val="35000"/>
+      </a:schemeClr>
+    </cs:fontRef>
+    <cs:defRPr sz="900" kern="1200"/>
+  </cs:seriesAxis>
+  <cs:seriesLine>
+    <cs:lnRef idx="0"/>
+    <cs:fillRef idx="0"/>
+    <cs:effectRef idx="0"/>
+    <cs:fontRef idx="minor">
+      <a:schemeClr val="tx1"/>
+    </cs:fontRef>
+    <cs:spPr>
+      <a:ln w="9525" cap="flat" cmpd="sng" algn="ctr">
+        <a:solidFill>
+          <a:schemeClr val="tx1">
+            <a:lumMod val="35000"/>
+            <a:lumOff val="65000"/>
+          </a:schemeClr>
+        </a:solidFill>
+        <a:round/>
+      </a:ln>
+    </cs:spPr>
+  </cs:seriesLine>
+  <cs:title>
+    <cs:lnRef idx="0"/>
+    <cs:fillRef idx="0"/>
+    <cs:effectRef idx="0"/>
+    <cs:fontRef idx="minor">
+      <a:schemeClr val="tx1">
+        <a:lumMod val="65000"/>
+        <a:lumOff val="35000"/>
+      </a:schemeClr>
+    </cs:fontRef>
+    <cs:defRPr sz="1400" b="0" kern="1200" spc="0" baseline="0"/>
+  </cs:title>
+  <cs:trendline>
+    <cs:lnRef idx="0">
+      <cs:styleClr val="auto"/>
+    </cs:lnRef>
+    <cs:fillRef idx="0"/>
+    <cs:effectRef idx="0"/>
+    <cs:fontRef idx="minor">
+      <a:schemeClr val="tx1"/>
+    </cs:fontRef>
+    <cs:spPr>
+      <a:ln w="19050" cap="rnd">
+        <a:solidFill>
+          <a:schemeClr val="phClr"/>
+        </a:solidFill>
+        <a:prstDash val="sysDot"/>
+      </a:ln>
+    </cs:spPr>
+  </cs:trendline>
+  <cs:trendlineLabel>
+    <cs:lnRef idx="0"/>
+    <cs:fillRef idx="0"/>
+    <cs:effectRef idx="0"/>
+    <cs:fontRef idx="minor">
+      <a:schemeClr val="tx1">
+        <a:lumMod val="65000"/>
+        <a:lumOff val="35000"/>
+      </a:schemeClr>
+    </cs:fontRef>
+    <cs:defRPr sz="900" kern="1200"/>
+  </cs:trendlineLabel>
+  <cs:upBar>
+    <cs:lnRef idx="0"/>
+    <cs:fillRef idx="0"/>
+    <cs:effectRef idx="0"/>
+    <cs:fontRef idx="minor">
+      <a:schemeClr val="tx1"/>
+    </cs:fontRef>
+    <cs:spPr>
+      <a:solidFill>
+        <a:schemeClr val="lt1"/>
+      </a:solidFill>
+      <a:ln w="9525" cap="flat" cmpd="sng" algn="ctr">
+        <a:solidFill>
+          <a:schemeClr val="tx1">
+            <a:lumMod val="65000"/>
+            <a:lumOff val="35000"/>
+          </a:schemeClr>
+        </a:solidFill>
+        <a:round/>
+      </a:ln>
+    </cs:spPr>
+  </cs:upBar>
+  <cs:valueAxis>
+    <cs:lnRef idx="0"/>
+    <cs:fillRef idx="0"/>
+    <cs:effectRef idx="0"/>
+    <cs:fontRef idx="minor">
+      <a:schemeClr val="tx1">
+        <a:lumMod val="65000"/>
+        <a:lumOff val="35000"/>
+      </a:schemeClr>
+    </cs:fontRef>
+    <cs:spPr>
+      <a:ln w="9525" cap="flat" cmpd="sng" algn="ctr">
+        <a:solidFill>
+          <a:schemeClr val="tx1">
+            <a:lumMod val="25000"/>
+            <a:lumOff val="75000"/>
+          </a:schemeClr>
+        </a:solidFill>
+        <a:round/>
+      </a:ln>
+    </cs:spPr>
+    <cs:defRPr sz="900" kern="1200"/>
+  </cs:valueAxis>
+  <cs:wall>
+    <cs:lnRef idx="0"/>
+    <cs:fillRef idx="0"/>
+    <cs:effectRef idx="0"/>
+    <cs:fontRef idx="minor">
+      <a:schemeClr val="tx1"/>
+    </cs:fontRef>
+    <cs:spPr>
+      <a:noFill/>
+      <a:ln>
+        <a:noFill/>
+      </a:ln>
+    </cs:spPr>
+  </cs:wall>
+</cs:chartStyle>
+</file>
+
 <file path=word/theme/theme1.xml><?xml version="1.0" encoding="utf-8"?>
 <a:theme xmlns:a="http://schemas.openxmlformats.org/drawingml/2006/main" name="Office Theme">
   <a:themeElements>

</xml_diff>

<commit_message>
fixed and compiled the vecRadix algorithm
</commit_message>
<xml_diff>
--- a/lab4/lab4.docx
+++ b/lab4/lab4.docx
@@ -52,9 +52,70 @@
       </w:r>
     </w:p>
     <w:p>
+      <w:r>
+        <w:t>Answers:</w:t>
+      </w:r>
+    </w:p>
+    <w:p>
+      <w:r>
+        <w:t xml:space="preserve">Overall, the graph shape looks *sort-of* linear. If </w:t>
+      </w:r>
+      <w:r>
+        <w:t>we ran more tests</w:t>
+      </w:r>
+      <w:r>
+        <w:t xml:space="preserve">, I’m </w:t>
+      </w:r>
+      <w:r>
+        <w:t>guessing the line would straighten out</w:t>
+      </w:r>
+      <w:r>
+        <w:t xml:space="preserve">, but </w:t>
+      </w:r>
+      <w:r>
+        <w:t>this configuration</w:t>
+      </w:r>
+      <w:r>
+        <w:t xml:space="preserve"> just shows that the algorithm just isn’t quite linear.</w:t>
+      </w:r>
+      <w:r>
+        <w:t xml:space="preserve"> </w:t>
+      </w:r>
+    </w:p>
+    <w:p>
+      <w:r>
+        <w:t>The way it is initially set up with the first part of this lab, it’s taking extra time because of those ghost operations that happen when moving all of the elements inside of the vector.</w:t>
+      </w:r>
+    </w:p>
+    <w:p/>
+    <w:p/>
+    <w:p/>
+    <w:p/>
+    <w:p/>
+    <w:p/>
+    <w:p/>
+    <w:p/>
+    <w:p/>
+    <w:p/>
+    <w:p/>
+    <w:p/>
+    <w:p/>
+    <w:p/>
+    <w:p/>
+    <w:p/>
+    <w:p/>
+    <w:p>
       <w:pPr>
         <w:ind w:left="360"/>
       </w:pPr>
+    </w:p>
+    <w:p>
+      <w:pPr>
+        <w:ind w:left="360"/>
+      </w:pPr>
+      <w:r>
+        <w:t xml:space="preserve"> </w:t>
+      </w:r>
       <w:r>
         <w:t xml:space="preserve">Here is the timing result for the first iteration of the </w:t>
       </w:r>
@@ -68,18 +129,21 @@
       </w:r>
     </w:p>
     <w:p>
+      <w:pPr>
+        <w:ind w:left="360"/>
+      </w:pPr>
       <w:r>
         <w:rPr>
           <w:noProof/>
         </w:rPr>
         <w:drawing>
-          <wp:inline distT="0" distB="0" distL="0" distR="0" wp14:anchorId="0526C507" wp14:editId="2FE4F29B">
-            <wp:extent cx="5943600" cy="4076700"/>
+          <wp:inline distT="0" distB="0" distL="0" distR="0" wp14:anchorId="68C5D1E1" wp14:editId="0811A23F">
+            <wp:extent cx="4572000" cy="2743200"/>
             <wp:effectExtent l="0" t="0" r="12700" b="12700"/>
-            <wp:docPr id="106628712" name="Chart 1">
+            <wp:docPr id="169330217" name="Chart 1">
               <a:extLst xmlns:a="http://schemas.openxmlformats.org/drawingml/2006/main">
                 <a:ext uri="{FF2B5EF4-FFF2-40B4-BE49-F238E27FC236}">
-                  <a16:creationId xmlns:a16="http://schemas.microsoft.com/office/drawing/2014/main" id="{EE254FFA-EEBC-6616-C33E-B7CC7055E3B1}"/>
+                  <a16:creationId xmlns:a16="http://schemas.microsoft.com/office/drawing/2014/main" id="{06EA6E7B-43E1-854C-8754-33BD41A1B955}"/>
                 </a:ext>
               </a:extLst>
             </wp:docPr>
@@ -93,16 +157,7 @@
         </w:drawing>
       </w:r>
     </w:p>
-    <w:p>
-      <w:r>
-        <w:t>Answers:</w:t>
-      </w:r>
-    </w:p>
-    <w:p>
-      <w:r>
-        <w:t>Overall, the graph shape looks *sort-of* linear. If I zoom out further, I’m sure the line would look much straighter, but zooming in to this point just shows that the algorithm just isn’t quite linear.</w:t>
-      </w:r>
-    </w:p>
+    <w:p/>
     <w:sectPr>
       <w:pgSz w:w="12240" w:h="15840"/>
       <w:pgMar w:top="1440" w:right="1440" w:bottom="1440" w:left="1440" w:header="720" w:footer="720" w:gutter="0"/>
@@ -1165,8 +1220,13 @@
             </a:pPr>
             <a:r>
               <a:rPr lang="en-US"/>
-              <a:t>Radix_Sort Timing</a:t>
+              <a:t>Original</a:t>
             </a:r>
+            <a:r>
+              <a:rPr lang="en-US" baseline="0"/>
+              <a:t> Vector Setup</a:t>
+            </a:r>
+            <a:endParaRPr lang="en-US"/>
           </a:p>
         </c:rich>
       </c:tx>
@@ -1208,17 +1268,6 @@
         <c:ser>
           <c:idx val="0"/>
           <c:order val="0"/>
-          <c:tx>
-            <c:strRef>
-              <c:f>Sheet1!$B$1</c:f>
-              <c:strCache>
-                <c:ptCount val="1"/>
-                <c:pt idx="0">
-                  <c:v>Time(seconds)</c:v>
-                </c:pt>
-              </c:strCache>
-            </c:strRef>
-          </c:tx>
           <c:spPr>
             <a:ln w="19050" cap="rnd">
               <a:solidFill>
@@ -1245,78 +1294,78 @@
           </c:marker>
           <c:xVal>
             <c:numRef>
-              <c:f>Sheet1!$A$2:$A$11</c:f>
+              <c:f>timing_data!$A$1:$A$10</c:f>
               <c:numCache>
                 <c:formatCode>General</c:formatCode>
                 <c:ptCount val="10"/>
                 <c:pt idx="0">
-                  <c:v>1000</c:v>
+                  <c:v>100000</c:v>
                 </c:pt>
                 <c:pt idx="1">
-                  <c:v>2000</c:v>
+                  <c:v>200000</c:v>
                 </c:pt>
                 <c:pt idx="2">
-                  <c:v>3000</c:v>
+                  <c:v>300000</c:v>
                 </c:pt>
                 <c:pt idx="3">
-                  <c:v>4000</c:v>
+                  <c:v>400000</c:v>
                 </c:pt>
                 <c:pt idx="4">
-                  <c:v>5000</c:v>
+                  <c:v>500000</c:v>
                 </c:pt>
                 <c:pt idx="5">
-                  <c:v>6000</c:v>
+                  <c:v>600000</c:v>
                 </c:pt>
                 <c:pt idx="6">
-                  <c:v>7000</c:v>
+                  <c:v>700000</c:v>
                 </c:pt>
                 <c:pt idx="7">
-                  <c:v>8000</c:v>
+                  <c:v>800000</c:v>
                 </c:pt>
                 <c:pt idx="8">
-                  <c:v>9000</c:v>
+                  <c:v>900000</c:v>
                 </c:pt>
                 <c:pt idx="9">
-                  <c:v>10000</c:v>
+                  <c:v>1000000</c:v>
                 </c:pt>
               </c:numCache>
             </c:numRef>
           </c:xVal>
           <c:yVal>
             <c:numRef>
-              <c:f>Sheet1!$B$2:$B$11</c:f>
+              <c:f>timing_data!$B$1:$B$10</c:f>
               <c:numCache>
                 <c:formatCode>General</c:formatCode>
                 <c:ptCount val="10"/>
                 <c:pt idx="0">
-                  <c:v>1.2899999999999999E-3</c:v>
+                  <c:v>0.184862</c:v>
                 </c:pt>
                 <c:pt idx="1">
-                  <c:v>2.4299999999999999E-3</c:v>
+                  <c:v>0.27269199999999999</c:v>
                 </c:pt>
                 <c:pt idx="2">
-                  <c:v>3.3800000000000002E-3</c:v>
+                  <c:v>0.34323300000000001</c:v>
                 </c:pt>
                 <c:pt idx="3">
-                  <c:v>3.82E-3</c:v>
+                  <c:v>0.42562899999999998</c:v>
                 </c:pt>
                 <c:pt idx="4">
-                  <c:v>4.5300000000000002E-3</c:v>
+                  <c:v>0.48241200000000001</c:v>
                 </c:pt>
                 <c:pt idx="5">
-                  <c:v>4.7299999999999998E-3</c:v>
+                  <c:v>0.51887899999999998</c:v>
                 </c:pt>
                 <c:pt idx="6">
-                  <c:v>4.8900000000000002E-3</c:v>
+                  <c:v>0.56624200000000002</c:v>
                 </c:pt>
                 <c:pt idx="7">
-                  <c:v>5.1500000000000001E-3</c:v>
+                  <c:v>0.58672899999999995</c:v>
                 </c:pt>
                 <c:pt idx="8">
-                  <c:v>5.7000000000000002E-3</c:v>
+                  <c:v>0.62548300000000001</c:v>
                 </c:pt>
                 <c:pt idx="9">
-                  <c:v>5.8700000000000002E-3</c:v>
+                  <c:v>0.65626300000000004</c:v>
                 </c:pt>
               </c:numCache>
             </c:numRef>
@@ -1324,7 +1373,7 @@
           <c:smooth val="1"/>
           <c:extLst>
             <c:ext xmlns:c16="http://schemas.microsoft.com/office/drawing/2014/chart" uri="{C3380CC4-5D6E-409C-BE32-E72D297353CC}">
-              <c16:uniqueId val="{00000000-5923-F543-B728-E48AD7C190DD}"/>
+              <c16:uniqueId val="{00000000-0781-2B49-AE7A-3D257735FED1}"/>
             </c:ext>
           </c:extLst>
         </c:ser>
@@ -1336,11 +1385,11 @@
           <c:showPercent val="0"/>
           <c:showBubbleSize val="0"/>
         </c:dLbls>
-        <c:axId val="452535920"/>
-        <c:axId val="1496026064"/>
+        <c:axId val="1414029280"/>
+        <c:axId val="1414322048"/>
       </c:scatterChart>
       <c:valAx>
-        <c:axId val="452535920"/>
+        <c:axId val="1414029280"/>
         <c:scaling>
           <c:orientation val="minMax"/>
         </c:scaling>
@@ -1397,12 +1446,12 @@
             <a:endParaRPr lang="en-US"/>
           </a:p>
         </c:txPr>
-        <c:crossAx val="1496026064"/>
+        <c:crossAx val="1414322048"/>
         <c:crosses val="autoZero"/>
         <c:crossBetween val="midCat"/>
       </c:valAx>
       <c:valAx>
-        <c:axId val="1496026064"/>
+        <c:axId val="1414322048"/>
         <c:scaling>
           <c:orientation val="minMax"/>
         </c:scaling>
@@ -1459,7 +1508,7 @@
             <a:endParaRPr lang="en-US"/>
           </a:p>
         </c:txPr>
-        <c:crossAx val="452535920"/>
+        <c:crossAx val="1414029280"/>
         <c:crosses val="autoZero"/>
         <c:crossBetween val="midCat"/>
       </c:valAx>

</xml_diff>